<commit_message>
Error reportado en el reporte
</commit_message>
<xml_diff>
--- a/Pruebas/Errores encontrados.docx
+++ b/Pruebas/Errores encontrados.docx
@@ -27,8 +27,11 @@
       <w:r>
         <w:t xml:space="preserve"> en propuestas desestimadas.</w:t>
       </w:r>
-      <w:bookmarkStart w:id="0" w:name="_GoBack"/>
-      <w:bookmarkEnd w:id="0"/>
+    </w:p>
+    <w:p>
+      <w:r>
+        <w:t>Solventado: NO</w:t>
+      </w:r>
     </w:p>
     <w:p>
       <w:r>
@@ -60,6 +63,171 @@
                     <a:xfrm>
                       <a:off x="0" y="0"/>
                       <a:ext cx="5563382" cy="2949263"/>
+                    </a:xfrm>
+                    <a:prstGeom prst="rect">
+                      <a:avLst/>
+                    </a:prstGeom>
+                    <a:ln>
+                      <a:noFill/>
+                    </a:ln>
+                    <a:extLst>
+                      <a:ext uri="{53640926-AAD7-44D8-BBD7-CCE9431645EC}">
+                        <a14:shadowObscured xmlns:a14="http://schemas.microsoft.com/office/drawing/2010/main"/>
+                      </a:ext>
+                    </a:extLst>
+                  </pic:spPr>
+                </pic:pic>
+              </a:graphicData>
+            </a:graphic>
+          </wp:inline>
+        </w:drawing>
+      </w:r>
+    </w:p>
+    <w:p>
+      <w:r>
+        <w:t>Repo</w:t>
+      </w:r>
+      <w:r>
+        <w:t xml:space="preserve">rtado por: Ximena </w:t>
+      </w:r>
+      <w:proofErr w:type="spellStart"/>
+      <w:r>
+        <w:t>Celi</w:t>
+      </w:r>
+      <w:proofErr w:type="spellEnd"/>
+      <w:r>
+        <w:t xml:space="preserve"> Fecha: 26</w:t>
+      </w:r>
+      <w:r>
+        <w:t>/09/2018</w:t>
+      </w:r>
+    </w:p>
+    <w:p>
+      <w:r>
+        <w:t xml:space="preserve">Al ingresar como </w:t>
+      </w:r>
+      <w:r>
+        <w:t>consejo</w:t>
+      </w:r>
+      <w:r>
+        <w:t xml:space="preserve"> y </w:t>
+      </w:r>
+      <w:r>
+        <w:t>reducir la pantalla no se pone en la posición correcta lo referente a lo del usuario.</w:t>
+      </w:r>
+    </w:p>
+    <w:p>
+      <w:r>
+        <w:t>Solventado: NO</w:t>
+      </w:r>
+    </w:p>
+    <w:p>
+      <w:bookmarkStart w:id="0" w:name="_GoBack"/>
+      <w:bookmarkEnd w:id="0"/>
+      <w:r>
+        <w:rPr>
+          <w:noProof/>
+          <w:lang w:eastAsia="es-EC"/>
+        </w:rPr>
+        <mc:AlternateContent>
+          <mc:Choice Requires="wps">
+            <w:drawing>
+              <wp:anchor distT="0" distB="0" distL="114300" distR="114300" simplePos="0" relativeHeight="251659264" behindDoc="0" locked="0" layoutInCell="1" allowOverlap="1">
+                <wp:simplePos x="0" y="0"/>
+                <wp:positionH relativeFrom="column">
+                  <wp:posOffset>3912489</wp:posOffset>
+                </wp:positionH>
+                <wp:positionV relativeFrom="paragraph">
+                  <wp:posOffset>1200785</wp:posOffset>
+                </wp:positionV>
+                <wp:extent cx="938784" cy="371856"/>
+                <wp:effectExtent l="0" t="0" r="13970" b="28575"/>
+                <wp:wrapNone/>
+                <wp:docPr id="3" name="3 Rectángulo"/>
+                <wp:cNvGraphicFramePr/>
+                <a:graphic xmlns:a="http://schemas.openxmlformats.org/drawingml/2006/main">
+                  <a:graphicData uri="http://schemas.microsoft.com/office/word/2010/wordprocessingShape">
+                    <wps:wsp>
+                      <wps:cNvSpPr/>
+                      <wps:spPr>
+                        <a:xfrm>
+                          <a:off x="0" y="0"/>
+                          <a:ext cx="938784" cy="371856"/>
+                        </a:xfrm>
+                        <a:prstGeom prst="rect">
+                          <a:avLst/>
+                        </a:prstGeom>
+                        <a:noFill/>
+                        <a:ln>
+                          <a:solidFill>
+                            <a:srgbClr val="FF0000"/>
+                          </a:solidFill>
+                        </a:ln>
+                      </wps:spPr>
+                      <wps:style>
+                        <a:lnRef idx="2">
+                          <a:schemeClr val="accent1">
+                            <a:shade val="50000"/>
+                          </a:schemeClr>
+                        </a:lnRef>
+                        <a:fillRef idx="1">
+                          <a:schemeClr val="accent1"/>
+                        </a:fillRef>
+                        <a:effectRef idx="0">
+                          <a:schemeClr val="accent1"/>
+                        </a:effectRef>
+                        <a:fontRef idx="minor">
+                          <a:schemeClr val="lt1"/>
+                        </a:fontRef>
+                      </wps:style>
+                      <wps:bodyPr rot="0" spcFirstLastPara="0" vertOverflow="overflow" horzOverflow="overflow" vert="horz" wrap="square" lIns="91440" tIns="45720" rIns="91440" bIns="45720" numCol="1" spcCol="0" rtlCol="0" fromWordArt="0" anchor="ctr" anchorCtr="0" forceAA="0" compatLnSpc="1">
+                        <a:prstTxWarp prst="textNoShape">
+                          <a:avLst/>
+                        </a:prstTxWarp>
+                        <a:noAutofit/>
+                      </wps:bodyPr>
+                    </wps:wsp>
+                  </a:graphicData>
+                </a:graphic>
+              </wp:anchor>
+            </w:drawing>
+          </mc:Choice>
+          <mc:Fallback>
+            <w:pict>
+              <v:rect id="3 Rectángulo" o:spid="_x0000_s1026" style="position:absolute;margin-left:308.05pt;margin-top:94.55pt;width:73.9pt;height:29.3pt;z-index:251659264;visibility:visible;mso-wrap-style:square;mso-wrap-distance-left:9pt;mso-wrap-distance-top:0;mso-wrap-distance-right:9pt;mso-wrap-distance-bottom:0;mso-position-horizontal:absolute;mso-position-horizontal-relative:text;mso-position-vertical:absolute;mso-position-vertical-relative:text;v-text-anchor:middle" o:gfxdata="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" filled="f" strokecolor="red" strokeweight="2pt"/>
+            </w:pict>
+          </mc:Fallback>
+        </mc:AlternateContent>
+      </w:r>
+      <w:r>
+        <w:rPr>
+          <w:noProof/>
+          <w:lang w:eastAsia="es-EC"/>
+        </w:rPr>
+        <w:drawing>
+          <wp:inline distT="0" distB="0" distL="0" distR="0" wp14:anchorId="604E9955" wp14:editId="765E81A3">
+            <wp:extent cx="5626608" cy="2680965"/>
+            <wp:effectExtent l="0" t="0" r="0" b="5715"/>
+            <wp:docPr id="2" name="Imagen 2"/>
+            <wp:cNvGraphicFramePr>
+              <a:graphicFrameLocks xmlns:a="http://schemas.openxmlformats.org/drawingml/2006/main" noChangeAspect="1"/>
+            </wp:cNvGraphicFramePr>
+            <a:graphic xmlns:a="http://schemas.openxmlformats.org/drawingml/2006/main">
+              <a:graphicData uri="http://schemas.openxmlformats.org/drawingml/2006/picture">
+                <pic:pic xmlns:pic="http://schemas.openxmlformats.org/drawingml/2006/picture">
+                  <pic:nvPicPr>
+                    <pic:cNvPr id="0" name=""/>
+                    <pic:cNvPicPr/>
+                  </pic:nvPicPr>
+                  <pic:blipFill rotWithShape="1">
+                    <a:blip r:embed="rId6"/>
+                    <a:srcRect l="15744" t="19505" r="12703" b="19855"/>
+                    <a:stretch/>
+                  </pic:blipFill>
+                  <pic:spPr bwMode="auto">
+                    <a:xfrm>
+                      <a:off x="0" y="0"/>
+                      <a:ext cx="5624318" cy="2679874"/>
                     </a:xfrm>
                     <a:prstGeom prst="rect">
                       <a:avLst/>

</xml_diff>

<commit_message>
Errores encontrado 17/10/2018 perfil institucion
</commit_message>
<xml_diff>
--- a/Pruebas/Errores encontrados.docx
+++ b/Pruebas/Errores encontrados.docx
@@ -85,10 +85,7 @@
     </w:p>
     <w:p>
       <w:r>
-        <w:t>Repo</w:t>
-      </w:r>
-      <w:r>
-        <w:t xml:space="preserve">rtado por: Ximena </w:t>
+        <w:t xml:space="preserve">Reportado por: Ximena </w:t>
       </w:r>
       <w:proofErr w:type="spellStart"/>
       <w:r>
@@ -96,24 +93,12 @@
       </w:r>
       <w:proofErr w:type="spellEnd"/>
       <w:r>
-        <w:t xml:space="preserve"> Fecha: 26</w:t>
-      </w:r>
-      <w:r>
-        <w:t>/09/2018</w:t>
-      </w:r>
-    </w:p>
-    <w:p>
-      <w:r>
-        <w:t xml:space="preserve">Al ingresar como </w:t>
-      </w:r>
-      <w:r>
-        <w:t>consejo</w:t>
-      </w:r>
-      <w:r>
-        <w:t xml:space="preserve"> y </w:t>
-      </w:r>
-      <w:r>
-        <w:t>reducir la pantalla no se pone en la posición correcta lo referente a lo del usuario.</w:t>
+        <w:t xml:space="preserve"> Fecha: 26/09/2018</w:t>
+      </w:r>
+    </w:p>
+    <w:p>
+      <w:r>
+        <w:t>Al ingresar como consejo y reducir la pantalla no se pone en la posición correcta lo referente a lo del usuario.</w:t>
       </w:r>
     </w:p>
     <w:p>
@@ -122,8 +107,6 @@
       </w:r>
     </w:p>
     <w:p>
-      <w:bookmarkStart w:id="0" w:name="_GoBack"/>
-      <w:bookmarkEnd w:id="0"/>
       <w:r>
         <w:rPr>
           <w:noProof/>
@@ -249,6 +232,305 @@
       </w:r>
     </w:p>
     <w:p/>
+    <w:p>
+      <w:r>
+        <w:lastRenderedPageBreak/>
+        <w:t>Repo</w:t>
+      </w:r>
+      <w:r>
+        <w:t xml:space="preserve">rtado por: Ximena </w:t>
+      </w:r>
+      <w:proofErr w:type="spellStart"/>
+      <w:r>
+        <w:t>Celi</w:t>
+      </w:r>
+      <w:proofErr w:type="spellEnd"/>
+      <w:r>
+        <w:t xml:space="preserve"> Fecha: 17/10</w:t>
+      </w:r>
+      <w:r>
+        <w:t>/2018</w:t>
+      </w:r>
+    </w:p>
+    <w:p>
+      <w:r>
+        <w:t xml:space="preserve">Al ingresar como institución </w:t>
+      </w:r>
+      <w:r>
+        <w:t xml:space="preserve"> y </w:t>
+      </w:r>
+      <w:r>
+        <w:t xml:space="preserve">dar </w:t>
+      </w:r>
+      <w:proofErr w:type="spellStart"/>
+      <w:r>
+        <w:t>click</w:t>
+      </w:r>
+      <w:proofErr w:type="spellEnd"/>
+      <w:r>
+        <w:t xml:space="preserve"> en </w:t>
+      </w:r>
+      <w:proofErr w:type="spellStart"/>
+      <w:r>
+        <w:t>mesadialogo</w:t>
+      </w:r>
+      <w:proofErr w:type="spellEnd"/>
+      <w:r>
+        <w:t xml:space="preserve"> se desubica el contenido referente al usuario, con clave y contraseña.</w:t>
+      </w:r>
+    </w:p>
+    <w:p>
+      <w:r>
+        <w:t>Solventado: NO</w:t>
+      </w:r>
+    </w:p>
+    <w:p/>
+    <w:p>
+      <w:r>
+        <w:rPr>
+          <w:noProof/>
+          <w:lang w:eastAsia="es-EC"/>
+        </w:rPr>
+        <w:drawing>
+          <wp:inline distT="0" distB="0" distL="0" distR="0" wp14:anchorId="12EAEB55" wp14:editId="7CC4B550">
+            <wp:extent cx="5577840" cy="2883408"/>
+            <wp:effectExtent l="0" t="0" r="3810" b="0"/>
+            <wp:docPr id="5" name="Imagen 5"/>
+            <wp:cNvGraphicFramePr>
+              <a:graphicFrameLocks xmlns:a="http://schemas.openxmlformats.org/drawingml/2006/main" noChangeAspect="1"/>
+            </wp:cNvGraphicFramePr>
+            <a:graphic xmlns:a="http://schemas.openxmlformats.org/drawingml/2006/main">
+              <a:graphicData uri="http://schemas.openxmlformats.org/drawingml/2006/picture">
+                <pic:pic xmlns:pic="http://schemas.openxmlformats.org/drawingml/2006/picture">
+                  <pic:nvPicPr>
+                    <pic:cNvPr id="0" name=""/>
+                    <pic:cNvPicPr/>
+                  </pic:nvPicPr>
+                  <pic:blipFill rotWithShape="1">
+                    <a:blip r:embed="rId7"/>
+                    <a:srcRect r="652" b="8654"/>
+                    <a:stretch/>
+                  </pic:blipFill>
+                  <pic:spPr bwMode="auto">
+                    <a:xfrm>
+                      <a:off x="0" y="0"/>
+                      <a:ext cx="5575569" cy="2882234"/>
+                    </a:xfrm>
+                    <a:prstGeom prst="rect">
+                      <a:avLst/>
+                    </a:prstGeom>
+                    <a:ln>
+                      <a:noFill/>
+                    </a:ln>
+                    <a:extLst>
+                      <a:ext uri="{53640926-AAD7-44D8-BBD7-CCE9431645EC}">
+                        <a14:shadowObscured xmlns:a14="http://schemas.microsoft.com/office/drawing/2010/main"/>
+                      </a:ext>
+                    </a:extLst>
+                  </pic:spPr>
+                </pic:pic>
+              </a:graphicData>
+            </a:graphic>
+          </wp:inline>
+        </w:drawing>
+      </w:r>
+    </w:p>
+    <w:p>
+      <w:r>
+        <w:t xml:space="preserve">Reportado por: Ximena </w:t>
+      </w:r>
+      <w:proofErr w:type="spellStart"/>
+      <w:r>
+        <w:t>Celi</w:t>
+      </w:r>
+      <w:proofErr w:type="spellEnd"/>
+      <w:r>
+        <w:t xml:space="preserve"> Fecha: 17/10/2018</w:t>
+      </w:r>
+    </w:p>
+    <w:p>
+      <w:r>
+        <w:t xml:space="preserve">Al ingresar como institución  </w:t>
+      </w:r>
+      <w:r>
+        <w:t xml:space="preserve">agregar </w:t>
+      </w:r>
+      <w:proofErr w:type="gramStart"/>
+      <w:r>
+        <w:t>un</w:t>
+      </w:r>
+      <w:proofErr w:type="gramEnd"/>
+      <w:r>
+        <w:t xml:space="preserve"> actividad y dar </w:t>
+      </w:r>
+      <w:proofErr w:type="spellStart"/>
+      <w:r>
+        <w:t>click</w:t>
+      </w:r>
+      <w:proofErr w:type="spellEnd"/>
+      <w:r>
+        <w:t xml:space="preserve"> en la propuesta, al dar </w:t>
+      </w:r>
+      <w:proofErr w:type="spellStart"/>
+      <w:r>
+        <w:t>click</w:t>
+      </w:r>
+      <w:proofErr w:type="spellEnd"/>
+      <w:r>
+        <w:t xml:space="preserve"> para el </w:t>
+      </w:r>
+      <w:proofErr w:type="spellStart"/>
+      <w:r>
+        <w:t>login</w:t>
+      </w:r>
+      <w:proofErr w:type="spellEnd"/>
+      <w:r>
+        <w:t xml:space="preserve"> da el error mostrado</w:t>
+      </w:r>
+      <w:r>
+        <w:t>.</w:t>
+      </w:r>
+    </w:p>
+    <w:p>
+      <w:r>
+        <w:t>Solventado: NO</w:t>
+      </w:r>
+    </w:p>
+    <w:p/>
+    <w:p>
+      <w:r>
+        <w:rPr>
+          <w:noProof/>
+          <w:lang w:eastAsia="es-EC"/>
+        </w:rPr>
+        <w:lastRenderedPageBreak/>
+        <w:drawing>
+          <wp:inline distT="0" distB="0" distL="0" distR="0" wp14:anchorId="2180ABC2" wp14:editId="07AA5053">
+            <wp:extent cx="5577840" cy="2926080"/>
+            <wp:effectExtent l="0" t="0" r="3810" b="7620"/>
+            <wp:docPr id="6" name="Imagen 6"/>
+            <wp:cNvGraphicFramePr>
+              <a:graphicFrameLocks xmlns:a="http://schemas.openxmlformats.org/drawingml/2006/main" noChangeAspect="1"/>
+            </wp:cNvGraphicFramePr>
+            <a:graphic xmlns:a="http://schemas.openxmlformats.org/drawingml/2006/main">
+              <a:graphicData uri="http://schemas.openxmlformats.org/drawingml/2006/picture">
+                <pic:pic xmlns:pic="http://schemas.openxmlformats.org/drawingml/2006/picture">
+                  <pic:nvPicPr>
+                    <pic:cNvPr id="0" name=""/>
+                    <pic:cNvPicPr/>
+                  </pic:nvPicPr>
+                  <pic:blipFill rotWithShape="1">
+                    <a:blip r:embed="rId8"/>
+                    <a:srcRect r="652" b="7303"/>
+                    <a:stretch/>
+                  </pic:blipFill>
+                  <pic:spPr bwMode="auto">
+                    <a:xfrm>
+                      <a:off x="0" y="0"/>
+                      <a:ext cx="5575569" cy="2924889"/>
+                    </a:xfrm>
+                    <a:prstGeom prst="rect">
+                      <a:avLst/>
+                    </a:prstGeom>
+                    <a:ln>
+                      <a:noFill/>
+                    </a:ln>
+                    <a:extLst>
+                      <a:ext uri="{53640926-AAD7-44D8-BBD7-CCE9431645EC}">
+                        <a14:shadowObscured xmlns:a14="http://schemas.microsoft.com/office/drawing/2010/main"/>
+                      </a:ext>
+                    </a:extLst>
+                  </pic:spPr>
+                </pic:pic>
+              </a:graphicData>
+            </a:graphic>
+          </wp:inline>
+        </w:drawing>
+      </w:r>
+    </w:p>
+    <w:p>
+      <w:r>
+        <w:t xml:space="preserve">Reportado por: Ximena </w:t>
+      </w:r>
+      <w:proofErr w:type="spellStart"/>
+      <w:r>
+        <w:t>Celi</w:t>
+      </w:r>
+      <w:proofErr w:type="spellEnd"/>
+      <w:r>
+        <w:t xml:space="preserve"> Fecha: 17/10/2018</w:t>
+      </w:r>
+    </w:p>
+    <w:p>
+      <w:r>
+        <w:t xml:space="preserve">Al ingresar como institución  </w:t>
+      </w:r>
+      <w:r>
+        <w:t xml:space="preserve">y dar </w:t>
+      </w:r>
+      <w:proofErr w:type="spellStart"/>
+      <w:r>
+        <w:t>click</w:t>
+      </w:r>
+      <w:proofErr w:type="spellEnd"/>
+      <w:r>
+        <w:t xml:space="preserve"> al Desestimar propuestas no funciona</w:t>
+      </w:r>
+      <w:r>
+        <w:t>.</w:t>
+      </w:r>
+      <w:bookmarkStart w:id="0" w:name="_GoBack"/>
+      <w:bookmarkEnd w:id="0"/>
+    </w:p>
+    <w:p>
+      <w:r>
+        <w:t>Solventado: NO</w:t>
+      </w:r>
+    </w:p>
+    <w:p/>
+    <w:p>
+      <w:r>
+        <w:rPr>
+          <w:noProof/>
+          <w:lang w:eastAsia="es-EC"/>
+        </w:rPr>
+        <w:drawing>
+          <wp:inline distT="0" distB="0" distL="0" distR="0" wp14:anchorId="0F217403" wp14:editId="600C3AA2">
+            <wp:extent cx="5612130" cy="3155315"/>
+            <wp:effectExtent l="0" t="0" r="7620" b="6985"/>
+            <wp:docPr id="7" name="Imagen 7"/>
+            <wp:cNvGraphicFramePr>
+              <a:graphicFrameLocks xmlns:a="http://schemas.openxmlformats.org/drawingml/2006/main" noChangeAspect="1"/>
+            </wp:cNvGraphicFramePr>
+            <a:graphic xmlns:a="http://schemas.openxmlformats.org/drawingml/2006/main">
+              <a:graphicData uri="http://schemas.openxmlformats.org/drawingml/2006/picture">
+                <pic:pic xmlns:pic="http://schemas.openxmlformats.org/drawingml/2006/picture">
+                  <pic:nvPicPr>
+                    <pic:cNvPr id="0" name=""/>
+                    <pic:cNvPicPr/>
+                  </pic:nvPicPr>
+                  <pic:blipFill>
+                    <a:blip r:embed="rId9"/>
+                    <a:stretch>
+                      <a:fillRect/>
+                    </a:stretch>
+                  </pic:blipFill>
+                  <pic:spPr>
+                    <a:xfrm>
+                      <a:off x="0" y="0"/>
+                      <a:ext cx="5612130" cy="3155315"/>
+                    </a:xfrm>
+                    <a:prstGeom prst="rect">
+                      <a:avLst/>
+                    </a:prstGeom>
+                  </pic:spPr>
+                </pic:pic>
+              </a:graphicData>
+            </a:graphic>
+          </wp:inline>
+        </w:drawing>
+      </w:r>
+    </w:p>
     <w:sectPr>
       <w:pgSz w:w="12240" w:h="15840"/>
       <w:pgMar w:top="1417" w:right="1701" w:bottom="1417" w:left="1701" w:header="708" w:footer="708" w:gutter="0"/>

</xml_diff>

<commit_message>
Actualizacion documentos de pruebas
</commit_message>
<xml_diff>
--- a/Pruebas/Errores encontrados.docx
+++ b/Pruebas/Errores encontrados.docx
@@ -4,15 +4,7 @@
   <w:body>
     <w:p>
       <w:r>
-        <w:t xml:space="preserve">Reportado por: Ximena </w:t>
-      </w:r>
-      <w:proofErr w:type="spellStart"/>
-      <w:r>
-        <w:t>Celi</w:t>
-      </w:r>
-      <w:proofErr w:type="spellEnd"/>
-      <w:r>
-        <w:t xml:space="preserve"> Fecha: 24/09/2018</w:t>
+        <w:t>Reportado por: Ximena Celi Fecha: 24/09/2018</w:t>
       </w:r>
     </w:p>
     <w:p>
@@ -85,15 +77,7 @@
     </w:p>
     <w:p>
       <w:r>
-        <w:t xml:space="preserve">Reportado por: Ximena </w:t>
-      </w:r>
-      <w:proofErr w:type="spellStart"/>
-      <w:r>
-        <w:t>Celi</w:t>
-      </w:r>
-      <w:proofErr w:type="spellEnd"/>
-      <w:r>
-        <w:t xml:space="preserve"> Fecha: 26/09/2018</w:t>
+        <w:t>Reportado por: Ximena Celi Fecha: 26/09/2018</w:t>
       </w:r>
     </w:p>
     <w:p>
@@ -235,32 +219,12 @@
     <w:p>
       <w:r>
         <w:lastRenderedPageBreak/>
-        <w:t>Repo</w:t>
-      </w:r>
-      <w:r>
-        <w:t xml:space="preserve">rtado por: Ximena </w:t>
-      </w:r>
-      <w:proofErr w:type="spellStart"/>
-      <w:r>
-        <w:t>Celi</w:t>
-      </w:r>
-      <w:proofErr w:type="spellEnd"/>
-      <w:r>
-        <w:t xml:space="preserve"> Fecha: 17/10</w:t>
-      </w:r>
-      <w:r>
-        <w:t>/2018</w:t>
-      </w:r>
-    </w:p>
-    <w:p>
-      <w:r>
-        <w:t xml:space="preserve">Al ingresar como institución </w:t>
-      </w:r>
-      <w:r>
-        <w:t xml:space="preserve"> y </w:t>
-      </w:r>
-      <w:r>
-        <w:t xml:space="preserve">dar </w:t>
+        <w:t>Reportado por: Ximena Celi Fecha: 17/10/2018</w:t>
+      </w:r>
+    </w:p>
+    <w:p>
+      <w:r>
+        <w:t xml:space="preserve">Al ingresar como institución  y dar </w:t>
       </w:r>
       <w:proofErr w:type="spellStart"/>
       <w:r>
@@ -337,31 +301,28 @@
     </w:p>
     <w:p>
       <w:r>
-        <w:t xml:space="preserve">Reportado por: Ximena </w:t>
+        <w:t>Reportado por: Ximena Celi Fecha: 17/10/2018</w:t>
+      </w:r>
+    </w:p>
+    <w:p>
+      <w:r>
+        <w:t xml:space="preserve">Al ingresar como institución  agregar </w:t>
+      </w:r>
+      <w:proofErr w:type="gramStart"/>
+      <w:r>
+        <w:t>un</w:t>
+      </w:r>
+      <w:proofErr w:type="gramEnd"/>
+      <w:r>
+        <w:t xml:space="preserve"> actividad y dar </w:t>
       </w:r>
       <w:proofErr w:type="spellStart"/>
       <w:r>
-        <w:t>Celi</w:t>
+        <w:t>click</w:t>
       </w:r>
       <w:proofErr w:type="spellEnd"/>
       <w:r>
-        <w:t xml:space="preserve"> Fecha: 17/10/2018</w:t>
-      </w:r>
-    </w:p>
-    <w:p>
-      <w:r>
-        <w:t xml:space="preserve">Al ingresar como institución  </w:t>
-      </w:r>
-      <w:r>
-        <w:t xml:space="preserve">agregar </w:t>
-      </w:r>
-      <w:proofErr w:type="gramStart"/>
-      <w:r>
-        <w:t>un</w:t>
-      </w:r>
-      <w:proofErr w:type="gramEnd"/>
-      <w:r>
-        <w:t xml:space="preserve"> actividad y dar </w:t>
+        <w:t xml:space="preserve"> en la propuesta, al dar </w:t>
       </w:r>
       <w:proofErr w:type="spellStart"/>
       <w:r>
@@ -369,26 +330,15 @@
       </w:r>
       <w:proofErr w:type="spellEnd"/>
       <w:r>
-        <w:t xml:space="preserve"> en la propuesta, al dar </w:t>
+        <w:t xml:space="preserve"> para el </w:t>
       </w:r>
       <w:proofErr w:type="spellStart"/>
       <w:r>
-        <w:t>click</w:t>
+        <w:t>login</w:t>
       </w:r>
       <w:proofErr w:type="spellEnd"/>
       <w:r>
-        <w:t xml:space="preserve"> para el </w:t>
-      </w:r>
-      <w:proofErr w:type="spellStart"/>
-      <w:r>
-        <w:t>login</w:t>
-      </w:r>
-      <w:proofErr w:type="spellEnd"/>
-      <w:r>
-        <w:t xml:space="preserve"> da el error mostrado</w:t>
-      </w:r>
-      <w:r>
-        <w:t>.</w:t>
+        <w:t xml:space="preserve"> da el error mostrado.</w:t>
       </w:r>
     </w:p>
     <w:p>
@@ -450,37 +400,24 @@
     </w:p>
     <w:p>
       <w:r>
-        <w:t xml:space="preserve">Reportado por: Ximena </w:t>
+        <w:t>Reportado por: Ximena Celi Fecha: 17/10/2018</w:t>
+      </w:r>
+    </w:p>
+    <w:p>
+      <w:r>
+        <w:t xml:space="preserve">Al ingresar como institución  y dar </w:t>
       </w:r>
       <w:proofErr w:type="spellStart"/>
       <w:r>
-        <w:t>Celi</w:t>
+        <w:t>click</w:t>
       </w:r>
       <w:proofErr w:type="spellEnd"/>
       <w:r>
-        <w:t xml:space="preserve"> Fecha: 17/10/2018</w:t>
-      </w:r>
-    </w:p>
-    <w:p>
-      <w:r>
-        <w:t xml:space="preserve">Al ingresar como institución  </w:t>
-      </w:r>
-      <w:r>
-        <w:t xml:space="preserve">y dar </w:t>
-      </w:r>
-      <w:proofErr w:type="spellStart"/>
-      <w:r>
-        <w:t>click</w:t>
-      </w:r>
-      <w:proofErr w:type="spellEnd"/>
-      <w:r>
         <w:t xml:space="preserve"> al Desestimar propuestas no funciona</w:t>
       </w:r>
       <w:r>
         <w:t>.</w:t>
       </w:r>
-      <w:bookmarkStart w:id="0" w:name="_GoBack"/>
-      <w:bookmarkEnd w:id="0"/>
     </w:p>
     <w:p>
       <w:r>
@@ -496,8 +433,8 @@
         </w:rPr>
         <w:drawing>
           <wp:inline distT="0" distB="0" distL="0" distR="0" wp14:anchorId="0F217403" wp14:editId="600C3AA2">
-            <wp:extent cx="5612130" cy="3155315"/>
-            <wp:effectExtent l="0" t="0" r="7620" b="6985"/>
+            <wp:extent cx="5577840" cy="2950464"/>
+            <wp:effectExtent l="0" t="0" r="3810" b="2540"/>
             <wp:docPr id="7" name="Imagen 7"/>
             <wp:cNvGraphicFramePr>
               <a:graphicFrameLocks xmlns:a="http://schemas.openxmlformats.org/drawingml/2006/main" noChangeAspect="1"/>
@@ -509,20 +446,27 @@
                     <pic:cNvPr id="0" name=""/>
                     <pic:cNvPicPr/>
                   </pic:nvPicPr>
-                  <pic:blipFill>
+                  <pic:blipFill rotWithShape="1">
                     <a:blip r:embed="rId9"/>
-                    <a:stretch>
-                      <a:fillRect/>
-                    </a:stretch>
+                    <a:srcRect r="652" b="6530"/>
+                    <a:stretch/>
                   </pic:blipFill>
-                  <pic:spPr>
+                  <pic:spPr bwMode="auto">
                     <a:xfrm>
                       <a:off x="0" y="0"/>
-                      <a:ext cx="5612130" cy="3155315"/>
+                      <a:ext cx="5575569" cy="2949263"/>
                     </a:xfrm>
                     <a:prstGeom prst="rect">
                       <a:avLst/>
                     </a:prstGeom>
+                    <a:ln>
+                      <a:noFill/>
+                    </a:ln>
+                    <a:extLst>
+                      <a:ext uri="{53640926-AAD7-44D8-BBD7-CCE9431645EC}">
+                        <a14:shadowObscured xmlns:a14="http://schemas.microsoft.com/office/drawing/2010/main"/>
+                      </a:ext>
+                    </a:extLst>
                   </pic:spPr>
                 </pic:pic>
               </a:graphicData>
@@ -530,6 +474,887 @@
           </wp:inline>
         </w:drawing>
       </w:r>
+    </w:p>
+    <w:p/>
+    <w:p/>
+    <w:p>
+      <w:r>
+        <w:lastRenderedPageBreak/>
+        <w:t>Reportado por: Ximena Celi Fecha: 18/10/2018</w:t>
+      </w:r>
+    </w:p>
+    <w:p>
+      <w:r>
+        <w:t xml:space="preserve">Al ingresar como institución  y dar </w:t>
+      </w:r>
+      <w:proofErr w:type="spellStart"/>
+      <w:r>
+        <w:t>click</w:t>
+      </w:r>
+      <w:proofErr w:type="spellEnd"/>
+      <w:r>
+        <w:t xml:space="preserve"> en el detalle de la propuesta en Inicio se muestra el cambio de contraseña y propuesta no lleva a nada.</w:t>
+      </w:r>
+    </w:p>
+    <w:p>
+      <w:r>
+        <w:t>Solventado: NO</w:t>
+      </w:r>
+    </w:p>
+    <w:p/>
+    <w:p>
+      <w:r>
+        <w:rPr>
+          <w:noProof/>
+          <w:lang w:eastAsia="es-EC"/>
+        </w:rPr>
+        <w:drawing>
+          <wp:inline distT="0" distB="0" distL="0" distR="0" wp14:anchorId="3493E241" wp14:editId="243BDB0D">
+            <wp:extent cx="5583936" cy="2980944"/>
+            <wp:effectExtent l="0" t="0" r="0" b="0"/>
+            <wp:docPr id="4" name="Imagen 4"/>
+            <wp:cNvGraphicFramePr>
+              <a:graphicFrameLocks xmlns:a="http://schemas.openxmlformats.org/drawingml/2006/main" noChangeAspect="1"/>
+            </wp:cNvGraphicFramePr>
+            <a:graphic xmlns:a="http://schemas.openxmlformats.org/drawingml/2006/main">
+              <a:graphicData uri="http://schemas.openxmlformats.org/drawingml/2006/picture">
+                <pic:pic xmlns:pic="http://schemas.openxmlformats.org/drawingml/2006/picture">
+                  <pic:nvPicPr>
+                    <pic:cNvPr id="0" name=""/>
+                    <pic:cNvPicPr/>
+                  </pic:nvPicPr>
+                  <pic:blipFill rotWithShape="1">
+                    <a:blip r:embed="rId10"/>
+                    <a:srcRect r="543" b="5565"/>
+                    <a:stretch/>
+                  </pic:blipFill>
+                  <pic:spPr bwMode="auto">
+                    <a:xfrm>
+                      <a:off x="0" y="0"/>
+                      <a:ext cx="5581662" cy="2979730"/>
+                    </a:xfrm>
+                    <a:prstGeom prst="rect">
+                      <a:avLst/>
+                    </a:prstGeom>
+                    <a:ln>
+                      <a:noFill/>
+                    </a:ln>
+                    <a:extLst>
+                      <a:ext uri="{53640926-AAD7-44D8-BBD7-CCE9431645EC}">
+                        <a14:shadowObscured xmlns:a14="http://schemas.microsoft.com/office/drawing/2010/main"/>
+                      </a:ext>
+                    </a:extLst>
+                  </pic:spPr>
+                </pic:pic>
+              </a:graphicData>
+            </a:graphic>
+          </wp:inline>
+        </w:drawing>
+      </w:r>
+    </w:p>
+    <w:p>
+      <w:r>
+        <w:t>Reportado por: Ximena Celi Fecha: 18/10/2018</w:t>
+      </w:r>
+    </w:p>
+    <w:p>
+      <w:r>
+        <w:t xml:space="preserve">Al finalizar la propuesta y dar </w:t>
+      </w:r>
+      <w:proofErr w:type="spellStart"/>
+      <w:r>
+        <w:t>click</w:t>
+      </w:r>
+      <w:proofErr w:type="spellEnd"/>
+      <w:r>
+        <w:t xml:space="preserve"> en ver la propuesta se sale de </w:t>
+      </w:r>
+      <w:proofErr w:type="spellStart"/>
+      <w:r>
+        <w:t>sesion</w:t>
+      </w:r>
+      <w:proofErr w:type="spellEnd"/>
+    </w:p>
+    <w:p>
+      <w:r>
+        <w:t>Solventado: NO</w:t>
+      </w:r>
+    </w:p>
+    <w:p/>
+    <w:p>
+      <w:r>
+        <w:rPr>
+          <w:noProof/>
+          <w:lang w:eastAsia="es-EC"/>
+        </w:rPr>
+        <w:lastRenderedPageBreak/>
+        <mc:AlternateContent>
+          <mc:Choice Requires="wps">
+            <w:drawing>
+              <wp:anchor distT="0" distB="0" distL="114300" distR="114300" simplePos="0" relativeHeight="251660288" behindDoc="0" locked="0" layoutInCell="1" allowOverlap="1">
+                <wp:simplePos x="0" y="0"/>
+                <wp:positionH relativeFrom="column">
+                  <wp:posOffset>5034153</wp:posOffset>
+                </wp:positionH>
+                <wp:positionV relativeFrom="paragraph">
+                  <wp:posOffset>397764</wp:posOffset>
+                </wp:positionV>
+                <wp:extent cx="469392" cy="188976"/>
+                <wp:effectExtent l="0" t="0" r="26035" b="20955"/>
+                <wp:wrapNone/>
+                <wp:docPr id="9" name="9 Rectángulo"/>
+                <wp:cNvGraphicFramePr/>
+                <a:graphic xmlns:a="http://schemas.openxmlformats.org/drawingml/2006/main">
+                  <a:graphicData uri="http://schemas.microsoft.com/office/word/2010/wordprocessingShape">
+                    <wps:wsp>
+                      <wps:cNvSpPr/>
+                      <wps:spPr>
+                        <a:xfrm>
+                          <a:off x="0" y="0"/>
+                          <a:ext cx="469392" cy="188976"/>
+                        </a:xfrm>
+                        <a:prstGeom prst="rect">
+                          <a:avLst/>
+                        </a:prstGeom>
+                        <a:noFill/>
+                        <a:ln>
+                          <a:solidFill>
+                            <a:srgbClr val="FF0000"/>
+                          </a:solidFill>
+                        </a:ln>
+                      </wps:spPr>
+                      <wps:style>
+                        <a:lnRef idx="2">
+                          <a:schemeClr val="accent1">
+                            <a:shade val="50000"/>
+                          </a:schemeClr>
+                        </a:lnRef>
+                        <a:fillRef idx="1">
+                          <a:schemeClr val="accent1"/>
+                        </a:fillRef>
+                        <a:effectRef idx="0">
+                          <a:schemeClr val="accent1"/>
+                        </a:effectRef>
+                        <a:fontRef idx="minor">
+                          <a:schemeClr val="lt1"/>
+                        </a:fontRef>
+                      </wps:style>
+                      <wps:bodyPr rot="0" spcFirstLastPara="0" vertOverflow="overflow" horzOverflow="overflow" vert="horz" wrap="square" lIns="91440" tIns="45720" rIns="91440" bIns="45720" numCol="1" spcCol="0" rtlCol="0" fromWordArt="0" anchor="ctr" anchorCtr="0" forceAA="0" compatLnSpc="1">
+                        <a:prstTxWarp prst="textNoShape">
+                          <a:avLst/>
+                        </a:prstTxWarp>
+                        <a:noAutofit/>
+                      </wps:bodyPr>
+                    </wps:wsp>
+                  </a:graphicData>
+                </a:graphic>
+              </wp:anchor>
+            </w:drawing>
+          </mc:Choice>
+          <mc:Fallback>
+            <w:pict>
+              <v:rect id="9 Rectángulo" o:spid="_x0000_s1026" style="position:absolute;margin-left:396.4pt;margin-top:31.3pt;width:36.95pt;height:14.9pt;z-index:251660288;visibility:visible;mso-wrap-style:square;mso-wrap-distance-left:9pt;mso-wrap-distance-top:0;mso-wrap-distance-right:9pt;mso-wrap-distance-bottom:0;mso-position-horizontal:absolute;mso-position-horizontal-relative:text;mso-position-vertical:absolute;mso-position-vertical-relative:text;v-text-anchor:middle" o:gfxdata="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" filled="f" strokecolor="red" strokeweight="2pt"/>
+            </w:pict>
+          </mc:Fallback>
+        </mc:AlternateContent>
+      </w:r>
+      <w:r>
+        <w:rPr>
+          <w:noProof/>
+          <w:lang w:eastAsia="es-EC"/>
+        </w:rPr>
+        <w:drawing>
+          <wp:inline distT="0" distB="0" distL="0" distR="0" wp14:anchorId="2F928D24" wp14:editId="0DC158A3">
+            <wp:extent cx="5547360" cy="2944368"/>
+            <wp:effectExtent l="0" t="0" r="0" b="8890"/>
+            <wp:docPr id="8" name="Imagen 8"/>
+            <wp:cNvGraphicFramePr>
+              <a:graphicFrameLocks xmlns:a="http://schemas.openxmlformats.org/drawingml/2006/main" noChangeAspect="1"/>
+            </wp:cNvGraphicFramePr>
+            <a:graphic xmlns:a="http://schemas.openxmlformats.org/drawingml/2006/main">
+              <a:graphicData uri="http://schemas.openxmlformats.org/drawingml/2006/picture">
+                <pic:pic xmlns:pic="http://schemas.openxmlformats.org/drawingml/2006/picture">
+                  <pic:nvPicPr>
+                    <pic:cNvPr id="0" name=""/>
+                    <pic:cNvPicPr/>
+                  </pic:nvPicPr>
+                  <pic:blipFill rotWithShape="1">
+                    <a:blip r:embed="rId11"/>
+                    <a:srcRect r="1194" b="6723"/>
+                    <a:stretch/>
+                  </pic:blipFill>
+                  <pic:spPr bwMode="auto">
+                    <a:xfrm>
+                      <a:off x="0" y="0"/>
+                      <a:ext cx="5545101" cy="2943169"/>
+                    </a:xfrm>
+                    <a:prstGeom prst="rect">
+                      <a:avLst/>
+                    </a:prstGeom>
+                    <a:ln>
+                      <a:noFill/>
+                    </a:ln>
+                    <a:extLst>
+                      <a:ext uri="{53640926-AAD7-44D8-BBD7-CCE9431645EC}">
+                        <a14:shadowObscured xmlns:a14="http://schemas.microsoft.com/office/drawing/2010/main"/>
+                      </a:ext>
+                    </a:extLst>
+                  </pic:spPr>
+                </pic:pic>
+              </a:graphicData>
+            </a:graphic>
+          </wp:inline>
+        </w:drawing>
+      </w:r>
+    </w:p>
+    <w:p>
+      <w:r>
+        <w:t>Reportado por: Ximena Celi Fecha: 18/10/2018</w:t>
+      </w:r>
+    </w:p>
+    <w:p>
+      <w:r>
+        <w:t xml:space="preserve">Al finalizar la propuesta y dar </w:t>
+      </w:r>
+      <w:proofErr w:type="spellStart"/>
+      <w:r>
+        <w:t>click</w:t>
+      </w:r>
+      <w:proofErr w:type="spellEnd"/>
+      <w:r>
+        <w:t xml:space="preserve"> en ver la propuesta se sale de sesión, y al querer ingresar no lo permite</w:t>
+      </w:r>
+      <w:r>
+        <w:t>.</w:t>
+      </w:r>
+    </w:p>
+    <w:p>
+      <w:r>
+        <w:t>Solventado: NO</w:t>
+      </w:r>
+    </w:p>
+    <w:p/>
+    <w:p>
+      <w:r>
+        <w:rPr>
+          <w:noProof/>
+          <w:lang w:eastAsia="es-EC"/>
+        </w:rPr>
+        <w:drawing>
+          <wp:inline distT="0" distB="0" distL="0" distR="0" wp14:anchorId="4C33AE42" wp14:editId="26F7F8CE">
+            <wp:extent cx="5504561" cy="2944368"/>
+            <wp:effectExtent l="0" t="0" r="1270" b="8890"/>
+            <wp:docPr id="10" name="Imagen 10"/>
+            <wp:cNvGraphicFramePr>
+              <a:graphicFrameLocks xmlns:a="http://schemas.openxmlformats.org/drawingml/2006/main" noChangeAspect="1"/>
+            </wp:cNvGraphicFramePr>
+            <a:graphic xmlns:a="http://schemas.openxmlformats.org/drawingml/2006/main">
+              <a:graphicData uri="http://schemas.openxmlformats.org/drawingml/2006/picture">
+                <pic:pic xmlns:pic="http://schemas.openxmlformats.org/drawingml/2006/picture">
+                  <pic:nvPicPr>
+                    <pic:cNvPr id="0" name=""/>
+                    <pic:cNvPicPr/>
+                  </pic:nvPicPr>
+                  <pic:blipFill rotWithShape="1">
+                    <a:blip r:embed="rId12"/>
+                    <a:srcRect r="1957" b="6723"/>
+                    <a:stretch/>
+                  </pic:blipFill>
+                  <pic:spPr bwMode="auto">
+                    <a:xfrm>
+                      <a:off x="0" y="0"/>
+                      <a:ext cx="5502320" cy="2943169"/>
+                    </a:xfrm>
+                    <a:prstGeom prst="rect">
+                      <a:avLst/>
+                    </a:prstGeom>
+                    <a:ln>
+                      <a:noFill/>
+                    </a:ln>
+                    <a:extLst>
+                      <a:ext uri="{53640926-AAD7-44D8-BBD7-CCE9431645EC}">
+                        <a14:shadowObscured xmlns:a14="http://schemas.microsoft.com/office/drawing/2010/main"/>
+                      </a:ext>
+                    </a:extLst>
+                  </pic:spPr>
+                </pic:pic>
+              </a:graphicData>
+            </a:graphic>
+          </wp:inline>
+        </w:drawing>
+      </w:r>
+    </w:p>
+    <w:p/>
+    <w:p/>
+    <w:p>
+      <w:r>
+        <w:lastRenderedPageBreak/>
+        <w:t>Reportado por: Ximena Celi Fecha: 18/10/2018</w:t>
+      </w:r>
+    </w:p>
+    <w:p>
+      <w:r>
+        <w:t xml:space="preserve">Al ingresar a la opción de reportes no se presenta de manera correcta el menú y la parte </w:t>
+      </w:r>
+      <w:r>
+        <w:t>del usuario.</w:t>
+      </w:r>
+    </w:p>
+    <w:p>
+      <w:r>
+        <w:t>Solventado: NO</w:t>
+      </w:r>
+    </w:p>
+    <w:p/>
+    <w:p>
+      <w:r>
+        <w:rPr>
+          <w:noProof/>
+          <w:lang w:eastAsia="es-EC"/>
+        </w:rPr>
+        <mc:AlternateContent>
+          <mc:Choice Requires="wps">
+            <w:drawing>
+              <wp:anchor distT="0" distB="0" distL="114300" distR="114300" simplePos="0" relativeHeight="251662336" behindDoc="0" locked="0" layoutInCell="1" allowOverlap="1">
+                <wp:simplePos x="0" y="0"/>
+                <wp:positionH relativeFrom="column">
+                  <wp:posOffset>3839337</wp:posOffset>
+                </wp:positionH>
+                <wp:positionV relativeFrom="paragraph">
+                  <wp:posOffset>587629</wp:posOffset>
+                </wp:positionV>
+                <wp:extent cx="682752" cy="579120"/>
+                <wp:effectExtent l="0" t="0" r="22225" b="11430"/>
+                <wp:wrapNone/>
+                <wp:docPr id="13" name="13 Rectángulo"/>
+                <wp:cNvGraphicFramePr/>
+                <a:graphic xmlns:a="http://schemas.openxmlformats.org/drawingml/2006/main">
+                  <a:graphicData uri="http://schemas.microsoft.com/office/word/2010/wordprocessingShape">
+                    <wps:wsp>
+                      <wps:cNvSpPr/>
+                      <wps:spPr>
+                        <a:xfrm>
+                          <a:off x="0" y="0"/>
+                          <a:ext cx="682752" cy="579120"/>
+                        </a:xfrm>
+                        <a:prstGeom prst="rect">
+                          <a:avLst/>
+                        </a:prstGeom>
+                        <a:noFill/>
+                        <a:ln>
+                          <a:solidFill>
+                            <a:srgbClr val="FF0000"/>
+                          </a:solidFill>
+                        </a:ln>
+                      </wps:spPr>
+                      <wps:style>
+                        <a:lnRef idx="2">
+                          <a:schemeClr val="accent1">
+                            <a:shade val="50000"/>
+                          </a:schemeClr>
+                        </a:lnRef>
+                        <a:fillRef idx="1">
+                          <a:schemeClr val="accent1"/>
+                        </a:fillRef>
+                        <a:effectRef idx="0">
+                          <a:schemeClr val="accent1"/>
+                        </a:effectRef>
+                        <a:fontRef idx="minor">
+                          <a:schemeClr val="lt1"/>
+                        </a:fontRef>
+                      </wps:style>
+                      <wps:bodyPr rot="0" spcFirstLastPara="0" vertOverflow="overflow" horzOverflow="overflow" vert="horz" wrap="square" lIns="91440" tIns="45720" rIns="91440" bIns="45720" numCol="1" spcCol="0" rtlCol="0" fromWordArt="0" anchor="ctr" anchorCtr="0" forceAA="0" compatLnSpc="1">
+                        <a:prstTxWarp prst="textNoShape">
+                          <a:avLst/>
+                        </a:prstTxWarp>
+                        <a:noAutofit/>
+                      </wps:bodyPr>
+                    </wps:wsp>
+                  </a:graphicData>
+                </a:graphic>
+              </wp:anchor>
+            </w:drawing>
+          </mc:Choice>
+          <mc:Fallback>
+            <w:pict>
+              <v:rect id="13 Rectángulo" o:spid="_x0000_s1026" style="position:absolute;margin-left:302.3pt;margin-top:46.25pt;width:53.75pt;height:45.6pt;z-index:251662336;visibility:visible;mso-wrap-style:square;mso-wrap-distance-left:9pt;mso-wrap-distance-top:0;mso-wrap-distance-right:9pt;mso-wrap-distance-bottom:0;mso-position-horizontal:absolute;mso-position-horizontal-relative:text;mso-position-vertical:absolute;mso-position-vertical-relative:text;v-text-anchor:middle" o:gfxdata="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" filled="f" strokecolor="red" strokeweight="2pt"/>
+            </w:pict>
+          </mc:Fallback>
+        </mc:AlternateContent>
+      </w:r>
+      <w:r>
+        <w:rPr>
+          <w:noProof/>
+          <w:lang w:eastAsia="es-EC"/>
+        </w:rPr>
+        <mc:AlternateContent>
+          <mc:Choice Requires="wps">
+            <w:drawing>
+              <wp:anchor distT="0" distB="0" distL="114300" distR="114300" simplePos="0" relativeHeight="251661312" behindDoc="0" locked="0" layoutInCell="1" allowOverlap="1">
+                <wp:simplePos x="0" y="0"/>
+                <wp:positionH relativeFrom="column">
+                  <wp:posOffset>200025</wp:posOffset>
+                </wp:positionH>
+                <wp:positionV relativeFrom="paragraph">
+                  <wp:posOffset>319406</wp:posOffset>
+                </wp:positionV>
+                <wp:extent cx="5273040" cy="207264"/>
+                <wp:effectExtent l="0" t="0" r="22860" b="21590"/>
+                <wp:wrapNone/>
+                <wp:docPr id="12" name="12 Rectángulo"/>
+                <wp:cNvGraphicFramePr/>
+                <a:graphic xmlns:a="http://schemas.openxmlformats.org/drawingml/2006/main">
+                  <a:graphicData uri="http://schemas.microsoft.com/office/word/2010/wordprocessingShape">
+                    <wps:wsp>
+                      <wps:cNvSpPr/>
+                      <wps:spPr>
+                        <a:xfrm>
+                          <a:off x="0" y="0"/>
+                          <a:ext cx="5273040" cy="207264"/>
+                        </a:xfrm>
+                        <a:prstGeom prst="rect">
+                          <a:avLst/>
+                        </a:prstGeom>
+                        <a:noFill/>
+                        <a:ln>
+                          <a:solidFill>
+                            <a:srgbClr val="C00000"/>
+                          </a:solidFill>
+                        </a:ln>
+                      </wps:spPr>
+                      <wps:style>
+                        <a:lnRef idx="2">
+                          <a:schemeClr val="accent1">
+                            <a:shade val="50000"/>
+                          </a:schemeClr>
+                        </a:lnRef>
+                        <a:fillRef idx="1">
+                          <a:schemeClr val="accent1"/>
+                        </a:fillRef>
+                        <a:effectRef idx="0">
+                          <a:schemeClr val="accent1"/>
+                        </a:effectRef>
+                        <a:fontRef idx="minor">
+                          <a:schemeClr val="lt1"/>
+                        </a:fontRef>
+                      </wps:style>
+                      <wps:bodyPr rot="0" spcFirstLastPara="0" vertOverflow="overflow" horzOverflow="overflow" vert="horz" wrap="square" lIns="91440" tIns="45720" rIns="91440" bIns="45720" numCol="1" spcCol="0" rtlCol="0" fromWordArt="0" anchor="ctr" anchorCtr="0" forceAA="0" compatLnSpc="1">
+                        <a:prstTxWarp prst="textNoShape">
+                          <a:avLst/>
+                        </a:prstTxWarp>
+                        <a:noAutofit/>
+                      </wps:bodyPr>
+                    </wps:wsp>
+                  </a:graphicData>
+                </a:graphic>
+                <wp14:sizeRelV relativeFrom="margin">
+                  <wp14:pctHeight>0</wp14:pctHeight>
+                </wp14:sizeRelV>
+              </wp:anchor>
+            </w:drawing>
+          </mc:Choice>
+          <mc:Fallback>
+            <w:pict>
+              <v:rect id="12 Rectángulo" o:spid="_x0000_s1026" style="position:absolute;margin-left:15.75pt;margin-top:25.15pt;width:415.2pt;height:16.3pt;z-index:251661312;visibility:visible;mso-wrap-style:square;mso-height-percent:0;mso-wrap-distance-left:9pt;mso-wrap-distance-top:0;mso-wrap-distance-right:9pt;mso-wrap-distance-bottom:0;mso-position-horizontal:absolute;mso-position-horizontal-relative:text;mso-position-vertical:absolute;mso-position-vertical-relative:text;mso-height-percent:0;mso-height-relative:margin;v-text-anchor:middle" o:gfxdata="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" filled="f" strokecolor="#c00000" strokeweight="2pt"/>
+            </w:pict>
+          </mc:Fallback>
+        </mc:AlternateContent>
+      </w:r>
+      <w:r>
+        <w:rPr>
+          <w:noProof/>
+          <w:lang w:eastAsia="es-EC"/>
+        </w:rPr>
+        <w:drawing>
+          <wp:inline distT="0" distB="0" distL="0" distR="0" wp14:anchorId="2B3A4BF2" wp14:editId="67033717">
+            <wp:extent cx="5614416" cy="2962656"/>
+            <wp:effectExtent l="0" t="0" r="5715" b="9525"/>
+            <wp:docPr id="11" name="Imagen 11"/>
+            <wp:cNvGraphicFramePr>
+              <a:graphicFrameLocks xmlns:a="http://schemas.openxmlformats.org/drawingml/2006/main" noChangeAspect="1"/>
+            </wp:cNvGraphicFramePr>
+            <a:graphic xmlns:a="http://schemas.openxmlformats.org/drawingml/2006/main">
+              <a:graphicData uri="http://schemas.openxmlformats.org/drawingml/2006/picture">
+                <pic:pic xmlns:pic="http://schemas.openxmlformats.org/drawingml/2006/picture">
+                  <pic:nvPicPr>
+                    <pic:cNvPr id="0" name=""/>
+                    <pic:cNvPicPr/>
+                  </pic:nvPicPr>
+                  <pic:blipFill rotWithShape="1">
+                    <a:blip r:embed="rId13"/>
+                    <a:srcRect b="6144"/>
+                    <a:stretch/>
+                  </pic:blipFill>
+                  <pic:spPr bwMode="auto">
+                    <a:xfrm>
+                      <a:off x="0" y="0"/>
+                      <a:ext cx="5612130" cy="2961450"/>
+                    </a:xfrm>
+                    <a:prstGeom prst="rect">
+                      <a:avLst/>
+                    </a:prstGeom>
+                    <a:ln>
+                      <a:noFill/>
+                    </a:ln>
+                    <a:extLst>
+                      <a:ext uri="{53640926-AAD7-44D8-BBD7-CCE9431645EC}">
+                        <a14:shadowObscured xmlns:a14="http://schemas.microsoft.com/office/drawing/2010/main"/>
+                      </a:ext>
+                    </a:extLst>
+                  </pic:spPr>
+                </pic:pic>
+              </a:graphicData>
+            </a:graphic>
+          </wp:inline>
+        </w:drawing>
+      </w:r>
+    </w:p>
+    <w:p>
+      <w:r>
+        <w:t>Repo</w:t>
+      </w:r>
+      <w:r>
+        <w:t>rtado por: Ximena Celi Fecha: 19</w:t>
+      </w:r>
+      <w:r>
+        <w:t>/10/2018</w:t>
+      </w:r>
+    </w:p>
+    <w:p>
+      <w:r>
+        <w:t xml:space="preserve">Al ingresar a la opción </w:t>
+      </w:r>
+      <w:r>
+        <w:t xml:space="preserve">de usuario y dar </w:t>
+      </w:r>
+      <w:proofErr w:type="spellStart"/>
+      <w:r>
+        <w:t>click</w:t>
+      </w:r>
+      <w:proofErr w:type="spellEnd"/>
+      <w:r>
+        <w:t xml:space="preserve"> en editar no está trayendo la información correcta.</w:t>
+      </w:r>
+    </w:p>
+    <w:p>
+      <w:r>
+        <w:t>Solventado: NO</w:t>
+      </w:r>
+    </w:p>
+    <w:p/>
+    <w:p>
+      <w:r>
+        <w:rPr>
+          <w:noProof/>
+          <w:lang w:eastAsia="es-EC"/>
+        </w:rPr>
+        <mc:AlternateContent>
+          <mc:Choice Requires="wps">
+            <w:drawing>
+              <wp:anchor distT="0" distB="0" distL="114300" distR="114300" simplePos="0" relativeHeight="251663360" behindDoc="0" locked="0" layoutInCell="1" allowOverlap="1">
+                <wp:simplePos x="0" y="0"/>
+                <wp:positionH relativeFrom="column">
+                  <wp:posOffset>687705</wp:posOffset>
+                </wp:positionH>
+                <wp:positionV relativeFrom="paragraph">
+                  <wp:posOffset>703326</wp:posOffset>
+                </wp:positionV>
+                <wp:extent cx="2871216" cy="170688"/>
+                <wp:effectExtent l="0" t="0" r="24765" b="20320"/>
+                <wp:wrapNone/>
+                <wp:docPr id="16" name="16 Rectángulo"/>
+                <wp:cNvGraphicFramePr/>
+                <a:graphic xmlns:a="http://schemas.openxmlformats.org/drawingml/2006/main">
+                  <a:graphicData uri="http://schemas.microsoft.com/office/word/2010/wordprocessingShape">
+                    <wps:wsp>
+                      <wps:cNvSpPr/>
+                      <wps:spPr>
+                        <a:xfrm>
+                          <a:off x="0" y="0"/>
+                          <a:ext cx="2871216" cy="170688"/>
+                        </a:xfrm>
+                        <a:prstGeom prst="rect">
+                          <a:avLst/>
+                        </a:prstGeom>
+                        <a:noFill/>
+                        <a:ln>
+                          <a:solidFill>
+                            <a:srgbClr val="C00000"/>
+                          </a:solidFill>
+                        </a:ln>
+                      </wps:spPr>
+                      <wps:style>
+                        <a:lnRef idx="2">
+                          <a:schemeClr val="accent1">
+                            <a:shade val="50000"/>
+                          </a:schemeClr>
+                        </a:lnRef>
+                        <a:fillRef idx="1">
+                          <a:schemeClr val="accent1"/>
+                        </a:fillRef>
+                        <a:effectRef idx="0">
+                          <a:schemeClr val="accent1"/>
+                        </a:effectRef>
+                        <a:fontRef idx="minor">
+                          <a:schemeClr val="lt1"/>
+                        </a:fontRef>
+                      </wps:style>
+                      <wps:bodyPr rot="0" spcFirstLastPara="0" vertOverflow="overflow" horzOverflow="overflow" vert="horz" wrap="square" lIns="91440" tIns="45720" rIns="91440" bIns="45720" numCol="1" spcCol="0" rtlCol="0" fromWordArt="0" anchor="ctr" anchorCtr="0" forceAA="0" compatLnSpc="1">
+                        <a:prstTxWarp prst="textNoShape">
+                          <a:avLst/>
+                        </a:prstTxWarp>
+                        <a:noAutofit/>
+                      </wps:bodyPr>
+                    </wps:wsp>
+                  </a:graphicData>
+                </a:graphic>
+                <wp14:sizeRelH relativeFrom="margin">
+                  <wp14:pctWidth>0</wp14:pctWidth>
+                </wp14:sizeRelH>
+                <wp14:sizeRelV relativeFrom="margin">
+                  <wp14:pctHeight>0</wp14:pctHeight>
+                </wp14:sizeRelV>
+              </wp:anchor>
+            </w:drawing>
+          </mc:Choice>
+          <mc:Fallback>
+            <w:pict>
+              <v:rect id="16 Rectángulo" o:spid="_x0000_s1026" style="position:absolute;margin-left:54.15pt;margin-top:55.4pt;width:226.1pt;height:13.45pt;z-index:251663360;visibility:visible;mso-wrap-style:square;mso-width-percent:0;mso-height-percent:0;mso-wrap-distance-left:9pt;mso-wrap-distance-top:0;mso-wrap-distance-right:9pt;mso-wrap-distance-bottom:0;mso-position-horizontal:absolute;mso-position-horizontal-relative:text;mso-position-vertical:absolute;mso-position-vertical-relative:text;mso-width-percent:0;mso-height-percent:0;mso-width-relative:margin;mso-height-relative:margin;v-text-anchor:middle" o:gfxdata="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" filled="f" strokecolor="#c00000" strokeweight="2pt"/>
+            </w:pict>
+          </mc:Fallback>
+        </mc:AlternateContent>
+      </w:r>
+      <w:r>
+        <w:rPr>
+          <w:noProof/>
+          <w:lang w:eastAsia="es-EC"/>
+        </w:rPr>
+        <w:drawing>
+          <wp:inline distT="0" distB="0" distL="0" distR="0" wp14:anchorId="3A47A13F" wp14:editId="36CB010A">
+            <wp:extent cx="4084320" cy="1994667"/>
+            <wp:effectExtent l="0" t="0" r="0" b="5715"/>
+            <wp:docPr id="15" name="Imagen 15"/>
+            <wp:cNvGraphicFramePr>
+              <a:graphicFrameLocks xmlns:a="http://schemas.openxmlformats.org/drawingml/2006/main" noChangeAspect="1"/>
+            </wp:cNvGraphicFramePr>
+            <a:graphic xmlns:a="http://schemas.openxmlformats.org/drawingml/2006/main">
+              <a:graphicData uri="http://schemas.openxmlformats.org/drawingml/2006/picture">
+                <pic:pic xmlns:pic="http://schemas.openxmlformats.org/drawingml/2006/picture">
+                  <pic:nvPicPr>
+                    <pic:cNvPr id="0" name=""/>
+                    <pic:cNvPicPr/>
+                  </pic:nvPicPr>
+                  <pic:blipFill rotWithShape="1">
+                    <a:blip r:embed="rId14"/>
+                    <a:srcRect t="5214" r="1955" b="9620"/>
+                    <a:stretch/>
+                  </pic:blipFill>
+                  <pic:spPr bwMode="auto">
+                    <a:xfrm>
+                      <a:off x="0" y="0"/>
+                      <a:ext cx="4084320" cy="1994667"/>
+                    </a:xfrm>
+                    <a:prstGeom prst="rect">
+                      <a:avLst/>
+                    </a:prstGeom>
+                    <a:ln>
+                      <a:noFill/>
+                    </a:ln>
+                    <a:extLst>
+                      <a:ext uri="{53640926-AAD7-44D8-BBD7-CCE9431645EC}">
+                        <a14:shadowObscured xmlns:a14="http://schemas.microsoft.com/office/drawing/2010/main"/>
+                      </a:ext>
+                    </a:extLst>
+                  </pic:spPr>
+                </pic:pic>
+              </a:graphicData>
+            </a:graphic>
+          </wp:inline>
+        </w:drawing>
+      </w:r>
+    </w:p>
+    <w:p>
+      <w:r>
+        <w:rPr>
+          <w:noProof/>
+          <w:lang w:eastAsia="es-EC"/>
+        </w:rPr>
+        <w:lastRenderedPageBreak/>
+        <w:drawing>
+          <wp:inline distT="0" distB="0" distL="0" distR="0" wp14:anchorId="0AE0328D" wp14:editId="3B750C9A">
+            <wp:extent cx="5260848" cy="2651760"/>
+            <wp:effectExtent l="0" t="0" r="0" b="0"/>
+            <wp:docPr id="17" name="Imagen 17"/>
+            <wp:cNvGraphicFramePr>
+              <a:graphicFrameLocks xmlns:a="http://schemas.openxmlformats.org/drawingml/2006/main" noChangeAspect="1"/>
+            </wp:cNvGraphicFramePr>
+            <a:graphic xmlns:a="http://schemas.openxmlformats.org/drawingml/2006/main">
+              <a:graphicData uri="http://schemas.openxmlformats.org/drawingml/2006/picture">
+                <pic:pic xmlns:pic="http://schemas.openxmlformats.org/drawingml/2006/picture">
+                  <pic:nvPicPr>
+                    <pic:cNvPr id="0" name=""/>
+                    <pic:cNvPicPr/>
+                  </pic:nvPicPr>
+                  <pic:blipFill rotWithShape="1">
+                    <a:blip r:embed="rId15"/>
+                    <a:srcRect t="4828" r="6299" b="11165"/>
+                    <a:stretch/>
+                  </pic:blipFill>
+                  <pic:spPr bwMode="auto">
+                    <a:xfrm>
+                      <a:off x="0" y="0"/>
+                      <a:ext cx="5258706" cy="2650680"/>
+                    </a:xfrm>
+                    <a:prstGeom prst="rect">
+                      <a:avLst/>
+                    </a:prstGeom>
+                    <a:ln>
+                      <a:noFill/>
+                    </a:ln>
+                    <a:extLst>
+                      <a:ext uri="{53640926-AAD7-44D8-BBD7-CCE9431645EC}">
+                        <a14:shadowObscured xmlns:a14="http://schemas.microsoft.com/office/drawing/2010/main"/>
+                      </a:ext>
+                    </a:extLst>
+                  </pic:spPr>
+                </pic:pic>
+              </a:graphicData>
+            </a:graphic>
+          </wp:inline>
+        </w:drawing>
+      </w:r>
+    </w:p>
+    <w:p>
+      <w:r>
+        <w:t>Reportado por: Ximena Celi Fecha: 19/10/2018</w:t>
+      </w:r>
+    </w:p>
+    <w:p>
+      <w:r>
+        <w:t xml:space="preserve">Al ingresar </w:t>
+      </w:r>
+      <w:r>
+        <w:t xml:space="preserve">la información cuando se edita y se da </w:t>
+      </w:r>
+      <w:proofErr w:type="spellStart"/>
+      <w:r>
+        <w:t>click</w:t>
+      </w:r>
+      <w:proofErr w:type="spellEnd"/>
+      <w:r>
+        <w:t xml:space="preserve"> en registrar no lo hace y genera un error</w:t>
+      </w:r>
+      <w:r>
+        <w:t>.</w:t>
+      </w:r>
+    </w:p>
+    <w:p>
+      <w:r>
+        <w:t>Solventado: NO</w:t>
+      </w:r>
+    </w:p>
+    <w:p>
+      <w:r>
+        <w:rPr>
+          <w:noProof/>
+          <w:lang w:eastAsia="es-EC"/>
+        </w:rPr>
+        <w:drawing>
+          <wp:inline distT="0" distB="0" distL="0" distR="0" wp14:anchorId="5B42B7A2" wp14:editId="087BBEC8">
+            <wp:extent cx="5181600" cy="2828544"/>
+            <wp:effectExtent l="0" t="0" r="0" b="0"/>
+            <wp:docPr id="18" name="Imagen 18"/>
+            <wp:cNvGraphicFramePr>
+              <a:graphicFrameLocks xmlns:a="http://schemas.openxmlformats.org/drawingml/2006/main" noChangeAspect="1"/>
+            </wp:cNvGraphicFramePr>
+            <a:graphic xmlns:a="http://schemas.openxmlformats.org/drawingml/2006/main">
+              <a:graphicData uri="http://schemas.openxmlformats.org/drawingml/2006/picture">
+                <pic:pic xmlns:pic="http://schemas.openxmlformats.org/drawingml/2006/picture">
+                  <pic:nvPicPr>
+                    <pic:cNvPr id="0" name=""/>
+                    <pic:cNvPicPr/>
+                  </pic:nvPicPr>
+                  <pic:blipFill rotWithShape="1">
+                    <a:blip r:embed="rId16"/>
+                    <a:srcRect t="4248" r="7710" b="6144"/>
+                    <a:stretch/>
+                  </pic:blipFill>
+                  <pic:spPr bwMode="auto">
+                    <a:xfrm>
+                      <a:off x="0" y="0"/>
+                      <a:ext cx="5179491" cy="2827393"/>
+                    </a:xfrm>
+                    <a:prstGeom prst="rect">
+                      <a:avLst/>
+                    </a:prstGeom>
+                    <a:ln>
+                      <a:noFill/>
+                    </a:ln>
+                    <a:extLst>
+                      <a:ext uri="{53640926-AAD7-44D8-BBD7-CCE9431645EC}">
+                        <a14:shadowObscured xmlns:a14="http://schemas.microsoft.com/office/drawing/2010/main"/>
+                      </a:ext>
+                    </a:extLst>
+                  </pic:spPr>
+                </pic:pic>
+              </a:graphicData>
+            </a:graphic>
+          </wp:inline>
+        </w:drawing>
+      </w:r>
+    </w:p>
+    <w:p>
+      <w:r>
+        <w:rPr>
+          <w:noProof/>
+          <w:lang w:eastAsia="es-EC"/>
+        </w:rPr>
+        <w:lastRenderedPageBreak/>
+        <w:drawing>
+          <wp:inline distT="0" distB="0" distL="0" distR="0" wp14:anchorId="39CB2199" wp14:editId="458BF98E">
+            <wp:extent cx="5120640" cy="2816352"/>
+            <wp:effectExtent l="0" t="0" r="3810" b="3175"/>
+            <wp:docPr id="14" name="Imagen 14"/>
+            <wp:cNvGraphicFramePr>
+              <a:graphicFrameLocks xmlns:a="http://schemas.openxmlformats.org/drawingml/2006/main" noChangeAspect="1"/>
+            </wp:cNvGraphicFramePr>
+            <a:graphic xmlns:a="http://schemas.openxmlformats.org/drawingml/2006/main">
+              <a:graphicData uri="http://schemas.openxmlformats.org/drawingml/2006/picture">
+                <pic:pic xmlns:pic="http://schemas.openxmlformats.org/drawingml/2006/picture">
+                  <pic:nvPicPr>
+                    <pic:cNvPr id="0" name=""/>
+                    <pic:cNvPicPr/>
+                  </pic:nvPicPr>
+                  <pic:blipFill rotWithShape="1">
+                    <a:blip r:embed="rId17"/>
+                    <a:srcRect t="5215" r="8795" b="5565"/>
+                    <a:stretch/>
+                  </pic:blipFill>
+                  <pic:spPr bwMode="auto">
+                    <a:xfrm>
+                      <a:off x="0" y="0"/>
+                      <a:ext cx="5118555" cy="2815205"/>
+                    </a:xfrm>
+                    <a:prstGeom prst="rect">
+                      <a:avLst/>
+                    </a:prstGeom>
+                    <a:ln>
+                      <a:noFill/>
+                    </a:ln>
+                    <a:extLst>
+                      <a:ext uri="{53640926-AAD7-44D8-BBD7-CCE9431645EC}">
+                        <a14:shadowObscured xmlns:a14="http://schemas.microsoft.com/office/drawing/2010/main"/>
+                      </a:ext>
+                    </a:extLst>
+                  </pic:spPr>
+                </pic:pic>
+              </a:graphicData>
+            </a:graphic>
+          </wp:inline>
+        </w:drawing>
+      </w:r>
+      <w:bookmarkStart w:id="0" w:name="_GoBack"/>
+      <w:bookmarkEnd w:id="0"/>
     </w:p>
     <w:sectPr>
       <w:pgSz w:w="12240" w:h="15840"/>

</xml_diff>